<commit_message>
first version of report
</commit_message>
<xml_diff>
--- a/Documents/Report/Proposal/AoLi_Graduate_Project_Proposal_v2.docx
+++ b/Documents/Report/Proposal/AoLi_Graduate_Project_Proposal_v2.docx
@@ -229,7 +229,7 @@
                                 <a:avLst/>
                               </a:prstGeom>
                               <a:blipFill>
-                                <a:blip r:embed="rId6"/>
+                                <a:blip r:embed="rId8"/>
                                 <a:stretch>
                                   <a:fillRect r="-7574"/>
                                 </a:stretch>
@@ -281,7 +281,7 @@
                       <v:path arrowok="t" o:connecttype="custom" o:connectlocs="0,0;7315200,0;7315200,1130373;3620757,733885;0,1092249;0,0" o:connectangles="0,0,0,0,0,0"/>
                     </v:shape>
                     <v:rect id="Rectangle 151" o:spid="_x0000_s1028" style="position:absolute;width:73152;height:12161;visibility:visible;mso-wrap-style:square;v-text-anchor:middle" o:gfxdata="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" stroked="f" strokeweight="1pt">
-                      <v:fill r:id="rId7" o:title="" recolor="t" rotate="t" type="frame"/>
+                      <v:fill r:id="rId9" o:title="" recolor="t" rotate="t" type="frame"/>
                     </v:rect>
                     <w10:wrap anchorx="page" anchory="page"/>
                   </v:group>
@@ -366,6 +366,7 @@
                                   <w:dataBinding w:prefixMappings="xmlns:ns0='http://purl.org/dc/elements/1.1/' xmlns:ns1='http://schemas.openxmlformats.org/package/2006/metadata/core-properties' " w:xpath="/ns1:coreProperties[1]/ns0:creator[1]" w:storeItemID="{6C3C8BC8-F283-45AE-878A-BAB7291924A1}"/>
                                   <w:text/>
                                 </w:sdtPr>
+                                <w:sdtEndPr/>
                                 <w:sdtContent>
                                   <w:p>
                                     <w:pPr>
@@ -427,6 +428,7 @@
                                     <w:dataBinding w:prefixMappings="xmlns:ns0='http://schemas.microsoft.com/office/2006/coverPageProps' " w:xpath="/ns0:CoverPageProperties[1]/ns0:CompanyEmail[1]" w:storeItemID="{55AF091B-3C7A-41E3-B477-F2FDAA23CFDA}"/>
                                     <w:text/>
                                   </w:sdtPr>
+                                  <w:sdtEndPr/>
                                   <w:sdtContent>
                                     <w:r>
                                       <w:rPr>
@@ -679,6 +681,7 @@
                                   <w:dataBinding w:prefixMappings="xmlns:ns0='http://purl.org/dc/elements/1.1/' xmlns:ns1='http://schemas.openxmlformats.org/package/2006/metadata/core-properties' " w:xpath="/ns1:coreProperties[1]/ns0:subject[1]" w:storeItemID="{6C3C8BC8-F283-45AE-878A-BAB7291924A1}"/>
                                   <w:text/>
                                 </w:sdtPr>
+                                <w:sdtEndPr/>
                                 <w:sdtContent>
                                   <w:p>
                                     <w:pPr>
@@ -868,6 +871,8 @@
           <w:lang w:val="en-AU"/>
         </w:rPr>
       </w:pPr>
+      <w:bookmarkStart w:id="1" w:name="OLE_LINK1"/>
+      <w:bookmarkStart w:id="2" w:name="OLE_LINK2"/>
       <w:r>
         <w:rPr>
           <w:rFonts w:asciiTheme="majorHAnsi" w:hAnsiTheme="majorHAnsi" w:cstheme="majorHAnsi"/>
@@ -931,8 +936,8 @@
         </w:rPr>
         <w:t xml:space="preserve"> </w:t>
       </w:r>
-      <w:bookmarkStart w:id="1" w:name="OLE_LINK24"/>
-      <w:bookmarkStart w:id="2" w:name="OLE_LINK25"/>
+      <w:bookmarkStart w:id="3" w:name="OLE_LINK24"/>
+      <w:bookmarkStart w:id="4" w:name="OLE_LINK25"/>
       <w:r>
         <w:rPr>
           <w:rFonts w:asciiTheme="majorHAnsi" w:hAnsiTheme="majorHAnsi" w:cstheme="majorHAnsi"/>
@@ -954,284 +959,286 @@
         </w:rPr>
         <w:t xml:space="preserve"> et al, 2010). </w:t>
       </w:r>
+      <w:bookmarkEnd w:id="3"/>
+      <w:bookmarkEnd w:id="4"/>
+      <w:r>
+        <w:rPr>
+          <w:rFonts w:asciiTheme="majorHAnsi" w:hAnsiTheme="majorHAnsi" w:cstheme="majorHAnsi"/>
+          <w:lang w:val="en-AU"/>
+        </w:rPr>
+        <w:t xml:space="preserve">Also, </w:t>
+      </w:r>
+      <w:r>
+        <w:rPr>
+          <w:rFonts w:asciiTheme="majorHAnsi" w:hAnsiTheme="majorHAnsi" w:cstheme="majorHAnsi"/>
+          <w:lang w:val="en-AU"/>
+        </w:rPr>
+        <w:t xml:space="preserve">it is worth noting that these generous clinical texts contain a great deal of patients’ confidential information, </w:t>
+      </w:r>
+      <w:r>
+        <w:rPr>
+          <w:rFonts w:asciiTheme="majorHAnsi" w:hAnsiTheme="majorHAnsi" w:cstheme="majorHAnsi"/>
+          <w:lang w:val="en-AU"/>
+        </w:rPr>
+        <w:t>which are</w:t>
+      </w:r>
+      <w:r>
+        <w:rPr>
+          <w:rFonts w:asciiTheme="majorHAnsi" w:hAnsiTheme="majorHAnsi" w:cstheme="majorHAnsi"/>
+          <w:lang w:val="en-AU"/>
+        </w:rPr>
+        <w:t xml:space="preserve"> </w:t>
+      </w:r>
+      <w:r>
+        <w:rPr>
+          <w:rFonts w:asciiTheme="majorHAnsi" w:hAnsiTheme="majorHAnsi" w:cstheme="majorHAnsi"/>
+          <w:lang w:val="en-AU"/>
+        </w:rPr>
+        <w:t xml:space="preserve">the </w:t>
+      </w:r>
+      <w:r>
+        <w:rPr>
+          <w:rFonts w:asciiTheme="majorHAnsi" w:hAnsiTheme="majorHAnsi" w:cstheme="majorHAnsi"/>
+          <w:lang w:val="en-AU"/>
+        </w:rPr>
+        <w:t xml:space="preserve">information like </w:t>
+      </w:r>
+      <w:r>
+        <w:rPr>
+          <w:rFonts w:asciiTheme="majorHAnsi" w:hAnsiTheme="majorHAnsi" w:cstheme="majorHAnsi" w:hint="eastAsia"/>
+          <w:lang w:val="en-AU"/>
+        </w:rPr>
+        <w:t>N</w:t>
+      </w:r>
+      <w:r>
+        <w:rPr>
+          <w:rFonts w:asciiTheme="majorHAnsi" w:hAnsiTheme="majorHAnsi" w:cstheme="majorHAnsi"/>
+          <w:lang w:val="en-AU"/>
+        </w:rPr>
+        <w:t xml:space="preserve">ame, Age, Address, Phone number …. </w:t>
+      </w:r>
+      <w:r>
+        <w:rPr>
+          <w:rFonts w:asciiTheme="majorHAnsi" w:hAnsiTheme="majorHAnsi" w:cstheme="majorHAnsi"/>
+          <w:lang w:val="en-AU"/>
+        </w:rPr>
+        <w:t>e</w:t>
+      </w:r>
+      <w:r>
+        <w:rPr>
+          <w:rFonts w:asciiTheme="majorHAnsi" w:hAnsiTheme="majorHAnsi" w:cstheme="majorHAnsi"/>
+          <w:lang w:val="en-AU"/>
+        </w:rPr>
+        <w:t>tc.</w:t>
+      </w:r>
+      <w:r>
+        <w:rPr>
+          <w:rFonts w:asciiTheme="majorHAnsi" w:hAnsiTheme="majorHAnsi" w:cstheme="majorHAnsi"/>
+          <w:lang w:val="en-AU"/>
+        </w:rPr>
+        <w:t xml:space="preserve"> </w:t>
+      </w:r>
+      <w:r>
+        <w:rPr>
+          <w:rFonts w:asciiTheme="majorHAnsi" w:hAnsiTheme="majorHAnsi" w:cstheme="majorHAnsi"/>
+          <w:lang w:val="en-AU"/>
+        </w:rPr>
+        <w:t>that do not want the other people know.</w:t>
+      </w:r>
+      <w:r>
+        <w:rPr>
+          <w:rFonts w:asciiTheme="majorHAnsi" w:hAnsiTheme="majorHAnsi" w:cstheme="majorHAnsi"/>
+          <w:lang w:val="en-AU"/>
+        </w:rPr>
+        <w:t xml:space="preserve"> </w:t>
+      </w:r>
+    </w:p>
+    <w:p>
+      <w:pPr>
+        <w:jc w:val="both"/>
+        <w:rPr>
+          <w:rFonts w:asciiTheme="majorHAnsi" w:hAnsiTheme="majorHAnsi" w:cstheme="majorHAnsi"/>
+          <w:lang w:val="en-AU"/>
+        </w:rPr>
+      </w:pPr>
+      <w:r>
+        <w:rPr>
+          <w:rFonts w:asciiTheme="majorHAnsi" w:hAnsiTheme="majorHAnsi" w:cstheme="majorHAnsi"/>
+          <w:lang w:val="en-AU"/>
+        </w:rPr>
+        <w:t>In this project, it</w:t>
+      </w:r>
+      <w:r>
+        <w:rPr>
+          <w:rFonts w:asciiTheme="majorHAnsi" w:hAnsiTheme="majorHAnsi" w:cstheme="majorHAnsi"/>
+          <w:lang w:val="en-AU"/>
+        </w:rPr>
+        <w:t xml:space="preserve"> will</w:t>
+      </w:r>
+      <w:r>
+        <w:rPr>
+          <w:rFonts w:asciiTheme="majorHAnsi" w:hAnsiTheme="majorHAnsi" w:cstheme="majorHAnsi"/>
+          <w:lang w:val="en-AU"/>
+        </w:rPr>
+        <w:t xml:space="preserve"> focus</w:t>
+      </w:r>
+      <w:r>
+        <w:rPr>
+          <w:rFonts w:asciiTheme="majorHAnsi" w:hAnsiTheme="majorHAnsi" w:cstheme="majorHAnsi"/>
+          <w:lang w:val="en-AU"/>
+        </w:rPr>
+        <w:t xml:space="preserve"> o</w:t>
+      </w:r>
+      <w:r>
+        <w:rPr>
+          <w:rFonts w:asciiTheme="majorHAnsi" w:hAnsiTheme="majorHAnsi" w:cstheme="majorHAnsi"/>
+          <w:lang w:val="en-AU"/>
+        </w:rPr>
+        <w:t>n</w:t>
+      </w:r>
+      <w:r>
+        <w:rPr>
+          <w:rFonts w:asciiTheme="majorHAnsi" w:hAnsiTheme="majorHAnsi" w:cstheme="majorHAnsi"/>
+          <w:lang w:val="en-AU"/>
+        </w:rPr>
+        <w:t xml:space="preserve"> eliminating the</w:t>
+      </w:r>
+      <w:r>
+        <w:rPr>
+          <w:rFonts w:asciiTheme="majorHAnsi" w:hAnsiTheme="majorHAnsi" w:cstheme="majorHAnsi"/>
+          <w:lang w:val="en-AU"/>
+        </w:rPr>
+        <w:t xml:space="preserve"> problem of</w:t>
+      </w:r>
+      <w:r>
+        <w:rPr>
+          <w:rFonts w:asciiTheme="majorHAnsi" w:hAnsiTheme="majorHAnsi" w:cstheme="majorHAnsi"/>
+          <w:lang w:val="en-AU"/>
+        </w:rPr>
+        <w:t xml:space="preserve"> leaking</w:t>
+      </w:r>
+      <w:r>
+        <w:rPr>
+          <w:rFonts w:asciiTheme="majorHAnsi" w:hAnsiTheme="majorHAnsi" w:cstheme="majorHAnsi"/>
+          <w:lang w:val="en-AU"/>
+        </w:rPr>
+        <w:t xml:space="preserve"> confidential information from the clinical text</w:t>
+      </w:r>
+      <w:r>
+        <w:rPr>
+          <w:rFonts w:asciiTheme="majorHAnsi" w:hAnsiTheme="majorHAnsi" w:cstheme="majorHAnsi"/>
+          <w:lang w:val="en-AU"/>
+        </w:rPr>
+        <w:t xml:space="preserve"> </w:t>
+      </w:r>
+      <w:r>
+        <w:rPr>
+          <w:rFonts w:asciiTheme="majorHAnsi" w:hAnsiTheme="majorHAnsi" w:cstheme="majorHAnsi"/>
+          <w:lang w:val="en-AU"/>
+        </w:rPr>
+        <w:t>problem and</w:t>
+      </w:r>
+      <w:r>
+        <w:rPr>
+          <w:rFonts w:asciiTheme="majorHAnsi" w:hAnsiTheme="majorHAnsi" w:cstheme="majorHAnsi"/>
+          <w:lang w:val="en-AU"/>
+        </w:rPr>
+        <w:t xml:space="preserve"> there are two </w:t>
+      </w:r>
+      <w:r>
+        <w:rPr>
+          <w:rFonts w:asciiTheme="majorHAnsi" w:hAnsiTheme="majorHAnsi" w:cstheme="majorHAnsi"/>
+          <w:lang w:val="en-AU"/>
+        </w:rPr>
+        <w:t xml:space="preserve">aspects of </w:t>
+      </w:r>
+      <w:r>
+        <w:rPr>
+          <w:rFonts w:asciiTheme="majorHAnsi" w:hAnsiTheme="majorHAnsi" w:cstheme="majorHAnsi"/>
+          <w:lang w:val="en-AU"/>
+        </w:rPr>
+        <w:t>method</w:t>
+      </w:r>
+      <w:r>
+        <w:rPr>
+          <w:rFonts w:asciiTheme="majorHAnsi" w:hAnsiTheme="majorHAnsi" w:cstheme="majorHAnsi"/>
+          <w:lang w:val="en-AU"/>
+        </w:rPr>
+        <w:t xml:space="preserve"> will be proceed</w:t>
+      </w:r>
+      <w:r>
+        <w:rPr>
+          <w:rFonts w:asciiTheme="majorHAnsi" w:hAnsiTheme="majorHAnsi" w:cstheme="majorHAnsi"/>
+          <w:lang w:val="en-AU"/>
+        </w:rPr>
+        <w:t>ed</w:t>
+      </w:r>
+      <w:r>
+        <w:rPr>
+          <w:rFonts w:asciiTheme="majorHAnsi" w:hAnsiTheme="majorHAnsi" w:cstheme="majorHAnsi"/>
+          <w:lang w:val="en-AU"/>
+        </w:rPr>
+        <w:t xml:space="preserve"> in the project</w:t>
+      </w:r>
+      <w:r>
+        <w:rPr>
+          <w:rFonts w:asciiTheme="majorHAnsi" w:hAnsiTheme="majorHAnsi" w:cstheme="majorHAnsi"/>
+          <w:lang w:val="en-AU"/>
+        </w:rPr>
+        <w:t xml:space="preserve">: </w:t>
+      </w:r>
+      <w:r>
+        <w:rPr>
+          <w:rFonts w:asciiTheme="majorHAnsi" w:hAnsiTheme="majorHAnsi" w:cstheme="majorHAnsi"/>
+          <w:lang w:val="en-AU"/>
+        </w:rPr>
+        <w:t>1) De-identification approach and 2) Colander approach.</w:t>
+      </w:r>
+    </w:p>
+    <w:p>
+      <w:pPr>
+        <w:pStyle w:val="Heading1"/>
+        <w:spacing w:before="0" w:line="0" w:lineRule="atLeast"/>
+        <w:rPr>
+          <w:rFonts w:cstheme="majorHAnsi"/>
+          <w:sz w:val="24"/>
+          <w:lang w:val="en-AU"/>
+        </w:rPr>
+      </w:pPr>
+      <w:bookmarkStart w:id="5" w:name="_Toc508616548"/>
       <w:bookmarkEnd w:id="1"/>
       <w:bookmarkEnd w:id="2"/>
-      <w:r>
-        <w:rPr>
-          <w:rFonts w:asciiTheme="majorHAnsi" w:hAnsiTheme="majorHAnsi" w:cstheme="majorHAnsi"/>
-          <w:lang w:val="en-AU"/>
-        </w:rPr>
-        <w:t xml:space="preserve">Also, </w:t>
-      </w:r>
-      <w:r>
-        <w:rPr>
-          <w:rFonts w:asciiTheme="majorHAnsi" w:hAnsiTheme="majorHAnsi" w:cstheme="majorHAnsi"/>
-          <w:lang w:val="en-AU"/>
-        </w:rPr>
-        <w:t xml:space="preserve">it is worth noting that these generous clinical texts contain a great deal of patients’ confidential information, </w:t>
-      </w:r>
-      <w:r>
-        <w:rPr>
-          <w:rFonts w:asciiTheme="majorHAnsi" w:hAnsiTheme="majorHAnsi" w:cstheme="majorHAnsi"/>
-          <w:lang w:val="en-AU"/>
-        </w:rPr>
-        <w:t>which are</w:t>
-      </w:r>
-      <w:r>
-        <w:rPr>
-          <w:rFonts w:asciiTheme="majorHAnsi" w:hAnsiTheme="majorHAnsi" w:cstheme="majorHAnsi"/>
-          <w:lang w:val="en-AU"/>
-        </w:rPr>
-        <w:t xml:space="preserve"> </w:t>
-      </w:r>
-      <w:r>
-        <w:rPr>
-          <w:rFonts w:asciiTheme="majorHAnsi" w:hAnsiTheme="majorHAnsi" w:cstheme="majorHAnsi"/>
-          <w:lang w:val="en-AU"/>
-        </w:rPr>
-        <w:t xml:space="preserve">the </w:t>
-      </w:r>
-      <w:r>
-        <w:rPr>
-          <w:rFonts w:asciiTheme="majorHAnsi" w:hAnsiTheme="majorHAnsi" w:cstheme="majorHAnsi"/>
-          <w:lang w:val="en-AU"/>
-        </w:rPr>
-        <w:t xml:space="preserve">information like </w:t>
-      </w:r>
-      <w:r>
-        <w:rPr>
-          <w:rFonts w:asciiTheme="majorHAnsi" w:hAnsiTheme="majorHAnsi" w:cstheme="majorHAnsi" w:hint="eastAsia"/>
-          <w:lang w:val="en-AU"/>
-        </w:rPr>
-        <w:t>N</w:t>
-      </w:r>
-      <w:r>
-        <w:rPr>
-          <w:rFonts w:asciiTheme="majorHAnsi" w:hAnsiTheme="majorHAnsi" w:cstheme="majorHAnsi"/>
-          <w:lang w:val="en-AU"/>
-        </w:rPr>
-        <w:t xml:space="preserve">ame, Age, Address, Phone number …. </w:t>
-      </w:r>
-      <w:r>
-        <w:rPr>
-          <w:rFonts w:asciiTheme="majorHAnsi" w:hAnsiTheme="majorHAnsi" w:cstheme="majorHAnsi"/>
-          <w:lang w:val="en-AU"/>
-        </w:rPr>
-        <w:t>e</w:t>
-      </w:r>
-      <w:r>
-        <w:rPr>
-          <w:rFonts w:asciiTheme="majorHAnsi" w:hAnsiTheme="majorHAnsi" w:cstheme="majorHAnsi"/>
-          <w:lang w:val="en-AU"/>
-        </w:rPr>
-        <w:t>tc.</w:t>
-      </w:r>
-      <w:r>
-        <w:rPr>
-          <w:rFonts w:asciiTheme="majorHAnsi" w:hAnsiTheme="majorHAnsi" w:cstheme="majorHAnsi"/>
-          <w:lang w:val="en-AU"/>
-        </w:rPr>
-        <w:t xml:space="preserve"> </w:t>
-      </w:r>
-      <w:r>
-        <w:rPr>
-          <w:rFonts w:asciiTheme="majorHAnsi" w:hAnsiTheme="majorHAnsi" w:cstheme="majorHAnsi"/>
-          <w:lang w:val="en-AU"/>
-        </w:rPr>
-        <w:t>that do not want the other people know.</w:t>
-      </w:r>
-      <w:r>
-        <w:rPr>
-          <w:rFonts w:asciiTheme="majorHAnsi" w:hAnsiTheme="majorHAnsi" w:cstheme="majorHAnsi"/>
-          <w:lang w:val="en-AU"/>
-        </w:rPr>
-        <w:t xml:space="preserve"> </w:t>
-      </w:r>
     </w:p>
     <w:p>
       <w:pPr>
-        <w:jc w:val="both"/>
-        <w:rPr>
-          <w:rFonts w:asciiTheme="majorHAnsi" w:hAnsiTheme="majorHAnsi" w:cstheme="majorHAnsi"/>
-          <w:lang w:val="en-AU"/>
-        </w:rPr>
-      </w:pPr>
-      <w:r>
-        <w:rPr>
-          <w:rFonts w:asciiTheme="majorHAnsi" w:hAnsiTheme="majorHAnsi" w:cstheme="majorHAnsi"/>
-          <w:lang w:val="en-AU"/>
-        </w:rPr>
-        <w:t>In this project, it</w:t>
-      </w:r>
-      <w:r>
-        <w:rPr>
-          <w:rFonts w:asciiTheme="majorHAnsi" w:hAnsiTheme="majorHAnsi" w:cstheme="majorHAnsi"/>
-          <w:lang w:val="en-AU"/>
-        </w:rPr>
-        <w:t xml:space="preserve"> will</w:t>
-      </w:r>
-      <w:r>
-        <w:rPr>
-          <w:rFonts w:asciiTheme="majorHAnsi" w:hAnsiTheme="majorHAnsi" w:cstheme="majorHAnsi"/>
-          <w:lang w:val="en-AU"/>
-        </w:rPr>
-        <w:t xml:space="preserve"> focus</w:t>
-      </w:r>
-      <w:r>
-        <w:rPr>
-          <w:rFonts w:asciiTheme="majorHAnsi" w:hAnsiTheme="majorHAnsi" w:cstheme="majorHAnsi"/>
-          <w:lang w:val="en-AU"/>
-        </w:rPr>
-        <w:t xml:space="preserve"> o</w:t>
-      </w:r>
-      <w:r>
-        <w:rPr>
-          <w:rFonts w:asciiTheme="majorHAnsi" w:hAnsiTheme="majorHAnsi" w:cstheme="majorHAnsi"/>
-          <w:lang w:val="en-AU"/>
-        </w:rPr>
-        <w:t>n</w:t>
-      </w:r>
-      <w:r>
-        <w:rPr>
-          <w:rFonts w:asciiTheme="majorHAnsi" w:hAnsiTheme="majorHAnsi" w:cstheme="majorHAnsi"/>
-          <w:lang w:val="en-AU"/>
-        </w:rPr>
-        <w:t xml:space="preserve"> eliminating the</w:t>
-      </w:r>
-      <w:r>
-        <w:rPr>
-          <w:rFonts w:asciiTheme="majorHAnsi" w:hAnsiTheme="majorHAnsi" w:cstheme="majorHAnsi"/>
-          <w:lang w:val="en-AU"/>
-        </w:rPr>
-        <w:t xml:space="preserve"> problem of</w:t>
-      </w:r>
-      <w:r>
-        <w:rPr>
-          <w:rFonts w:asciiTheme="majorHAnsi" w:hAnsiTheme="majorHAnsi" w:cstheme="majorHAnsi"/>
-          <w:lang w:val="en-AU"/>
-        </w:rPr>
-        <w:t xml:space="preserve"> leaking</w:t>
-      </w:r>
-      <w:r>
-        <w:rPr>
-          <w:rFonts w:asciiTheme="majorHAnsi" w:hAnsiTheme="majorHAnsi" w:cstheme="majorHAnsi"/>
-          <w:lang w:val="en-AU"/>
-        </w:rPr>
-        <w:t xml:space="preserve"> confidential information from the clinical text</w:t>
-      </w:r>
-      <w:r>
-        <w:rPr>
-          <w:rFonts w:asciiTheme="majorHAnsi" w:hAnsiTheme="majorHAnsi" w:cstheme="majorHAnsi"/>
-          <w:lang w:val="en-AU"/>
-        </w:rPr>
-        <w:t xml:space="preserve"> </w:t>
-      </w:r>
-      <w:r>
-        <w:rPr>
-          <w:rFonts w:asciiTheme="majorHAnsi" w:hAnsiTheme="majorHAnsi" w:cstheme="majorHAnsi"/>
-          <w:lang w:val="en-AU"/>
-        </w:rPr>
-        <w:t>problem and</w:t>
-      </w:r>
-      <w:r>
-        <w:rPr>
-          <w:rFonts w:asciiTheme="majorHAnsi" w:hAnsiTheme="majorHAnsi" w:cstheme="majorHAnsi"/>
-          <w:lang w:val="en-AU"/>
-        </w:rPr>
-        <w:t xml:space="preserve"> there are two </w:t>
-      </w:r>
-      <w:r>
-        <w:rPr>
-          <w:rFonts w:asciiTheme="majorHAnsi" w:hAnsiTheme="majorHAnsi" w:cstheme="majorHAnsi"/>
-          <w:lang w:val="en-AU"/>
-        </w:rPr>
-        <w:t xml:space="preserve">aspects of </w:t>
-      </w:r>
-      <w:r>
-        <w:rPr>
-          <w:rFonts w:asciiTheme="majorHAnsi" w:hAnsiTheme="majorHAnsi" w:cstheme="majorHAnsi"/>
-          <w:lang w:val="en-AU"/>
-        </w:rPr>
-        <w:t>method</w:t>
-      </w:r>
-      <w:r>
-        <w:rPr>
-          <w:rFonts w:asciiTheme="majorHAnsi" w:hAnsiTheme="majorHAnsi" w:cstheme="majorHAnsi"/>
-          <w:lang w:val="en-AU"/>
-        </w:rPr>
-        <w:t xml:space="preserve"> will be proceed</w:t>
-      </w:r>
-      <w:r>
-        <w:rPr>
-          <w:rFonts w:asciiTheme="majorHAnsi" w:hAnsiTheme="majorHAnsi" w:cstheme="majorHAnsi"/>
-          <w:lang w:val="en-AU"/>
-        </w:rPr>
-        <w:t>ed</w:t>
-      </w:r>
-      <w:r>
-        <w:rPr>
-          <w:rFonts w:asciiTheme="majorHAnsi" w:hAnsiTheme="majorHAnsi" w:cstheme="majorHAnsi"/>
-          <w:lang w:val="en-AU"/>
-        </w:rPr>
-        <w:t xml:space="preserve"> in the project</w:t>
-      </w:r>
-      <w:r>
-        <w:rPr>
-          <w:rFonts w:asciiTheme="majorHAnsi" w:hAnsiTheme="majorHAnsi" w:cstheme="majorHAnsi"/>
-          <w:lang w:val="en-AU"/>
-        </w:rPr>
-        <w:t xml:space="preserve">: </w:t>
-      </w:r>
-      <w:r>
-        <w:rPr>
-          <w:rFonts w:asciiTheme="majorHAnsi" w:hAnsiTheme="majorHAnsi" w:cstheme="majorHAnsi"/>
-          <w:lang w:val="en-AU"/>
-        </w:rPr>
-        <w:t>1) De-identification approach and 2) Colander approach.</w:t>
+        <w:pStyle w:val="Heading1"/>
+        <w:spacing w:before="0" w:line="0" w:lineRule="atLeast"/>
+        <w:rPr>
+          <w:rFonts w:cstheme="majorHAnsi"/>
+          <w:sz w:val="28"/>
+          <w:lang w:val="en-AU"/>
+        </w:rPr>
+      </w:pPr>
+      <w:r>
+        <w:rPr>
+          <w:rFonts w:cstheme="majorHAnsi"/>
+          <w:sz w:val="28"/>
+          <w:lang w:val="en-AU"/>
+        </w:rPr>
+        <w:t xml:space="preserve">2 </w:t>
+      </w:r>
+      <w:bookmarkEnd w:id="5"/>
+      <w:r>
+        <w:rPr>
+          <w:rFonts w:cstheme="majorHAnsi"/>
+          <w:sz w:val="28"/>
+          <w:lang w:val="en-AU"/>
+        </w:rPr>
+        <w:t>Methodology</w:t>
       </w:r>
     </w:p>
     <w:p>
       <w:pPr>
-        <w:pStyle w:val="Heading1"/>
-        <w:spacing w:before="0" w:line="0" w:lineRule="atLeast"/>
-        <w:rPr>
-          <w:rFonts w:cstheme="majorHAnsi"/>
-          <w:sz w:val="24"/>
-          <w:lang w:val="en-AU"/>
-        </w:rPr>
-      </w:pPr>
-      <w:bookmarkStart w:id="3" w:name="_Toc508616548"/>
-    </w:p>
-    <w:p>
-      <w:pPr>
-        <w:pStyle w:val="Heading1"/>
-        <w:spacing w:before="0" w:line="0" w:lineRule="atLeast"/>
-        <w:rPr>
-          <w:rFonts w:cstheme="majorHAnsi"/>
-          <w:sz w:val="28"/>
-          <w:lang w:val="en-AU"/>
-        </w:rPr>
-      </w:pPr>
-      <w:r>
-        <w:rPr>
-          <w:rFonts w:cstheme="majorHAnsi"/>
-          <w:sz w:val="28"/>
-          <w:lang w:val="en-AU"/>
-        </w:rPr>
-        <w:t xml:space="preserve">2 </w:t>
-      </w:r>
-      <w:bookmarkEnd w:id="3"/>
-      <w:r>
-        <w:rPr>
-          <w:rFonts w:cstheme="majorHAnsi"/>
-          <w:sz w:val="28"/>
-          <w:lang w:val="en-AU"/>
-        </w:rPr>
-        <w:t>Methodology</w:t>
-      </w:r>
-    </w:p>
-    <w:p>
-      <w:pPr>
         <w:spacing w:after="160"/>
         <w:jc w:val="both"/>
         <w:rPr>
@@ -1279,7 +1286,23 @@
           <w:rFonts w:asciiTheme="majorHAnsi" w:hAnsiTheme="majorHAnsi" w:cstheme="majorHAnsi"/>
           <w:lang w:val="en-AU"/>
         </w:rPr>
-        <w:t xml:space="preserve"> narrative clinical texts are generally unstructured and different EHR systems provide distinctive framework of clinical text (</w:t>
+        <w:t xml:space="preserve">narrative clinical </w:t>
+      </w:r>
+      <w:proofErr w:type="spellStart"/>
+      <w:r>
+        <w:rPr>
+          <w:rFonts w:asciiTheme="majorHAnsi" w:hAnsiTheme="majorHAnsi" w:cstheme="majorHAnsi"/>
+          <w:lang w:val="en-AU"/>
+        </w:rPr>
+        <w:t>texts</w:t>
+      </w:r>
+      <w:proofErr w:type="spellEnd"/>
+      <w:r>
+        <w:rPr>
+          <w:rFonts w:asciiTheme="majorHAnsi" w:hAnsiTheme="majorHAnsi" w:cstheme="majorHAnsi"/>
+          <w:lang w:val="en-AU"/>
+        </w:rPr>
+        <w:t xml:space="preserve"> are generally unstructured and different EHR systems provide distinctive framework of clinical text (</w:t>
       </w:r>
       <w:r>
         <w:rPr>
@@ -1472,6 +1495,8 @@
         </w:rPr>
         <w:t xml:space="preserve"> is essential to the success of research</w:t>
       </w:r>
+      <w:bookmarkStart w:id="6" w:name="_GoBack"/>
+      <w:bookmarkEnd w:id="6"/>
       <w:r>
         <w:rPr>
           <w:rFonts w:asciiTheme="majorHAnsi" w:hAnsiTheme="majorHAnsi" w:cstheme="majorHAnsi"/>
@@ -1760,28 +1785,7 @@
           <w:rFonts w:asciiTheme="majorHAnsi" w:hAnsiTheme="majorHAnsi" w:cstheme="majorHAnsi"/>
           <w:lang w:val="en-AU"/>
         </w:rPr>
-        <w:t xml:space="preserve"> can be used for generating a specific dictionary.  </w:t>
-      </w:r>
-      <w:r>
-        <w:rPr>
-          <w:rFonts w:asciiTheme="majorHAnsi" w:hAnsiTheme="majorHAnsi" w:cstheme="majorHAnsi"/>
-          <w:lang w:val="en-AU"/>
-        </w:rPr>
-        <w:t xml:space="preserve">For example, if a </w:t>
-      </w:r>
-      <w:r>
-        <w:rPr>
-          <w:rFonts w:asciiTheme="majorHAnsi" w:hAnsiTheme="majorHAnsi" w:cstheme="majorHAnsi"/>
-          <w:lang w:val="en-AU"/>
-        </w:rPr>
-        <w:t xml:space="preserve">training </w:t>
-      </w:r>
-      <w:r>
-        <w:rPr>
-          <w:rFonts w:asciiTheme="majorHAnsi" w:hAnsiTheme="majorHAnsi" w:cstheme="majorHAnsi"/>
-          <w:lang w:val="en-AU"/>
-        </w:rPr>
-        <w:t xml:space="preserve">clinical text is like </w:t>
+        <w:t xml:space="preserve"> can be used for generating a specific dictionary.  For example, if a training clinical text is like </w:t>
       </w:r>
       <w:r>
         <w:rPr>
@@ -1789,23 +1793,25 @@
           <w:i/>
           <w:lang w:val="en-AU"/>
         </w:rPr>
-        <w:t>“</w:t>
-      </w:r>
+        <w:t xml:space="preserve">“Essentially, Mr. Cornea is a </w:t>
+      </w:r>
+      <w:proofErr w:type="gramStart"/>
       <w:r>
         <w:rPr>
           <w:rFonts w:asciiTheme="majorHAnsi" w:hAnsiTheme="majorHAnsi" w:cstheme="majorHAnsi"/>
           <w:i/>
           <w:lang w:val="en-AU"/>
         </w:rPr>
-        <w:t>Essentially</w:t>
-      </w:r>
+        <w:t>60 year old</w:t>
+      </w:r>
+      <w:proofErr w:type="gramEnd"/>
       <w:r>
         <w:rPr>
           <w:rFonts w:asciiTheme="majorHAnsi" w:hAnsiTheme="majorHAnsi" w:cstheme="majorHAnsi"/>
           <w:i/>
           <w:lang w:val="en-AU"/>
         </w:rPr>
-        <w:t xml:space="preserve">, Mr. Cornea is a 60 year old male who noted the onset of </w:t>
+        <w:t xml:space="preserve"> male who noted the onset of </w:t>
       </w:r>
       <w:r>
         <w:rPr>
@@ -1922,14 +1928,7 @@
           <w:rFonts w:asciiTheme="majorHAnsi" w:hAnsiTheme="majorHAnsi" w:cstheme="majorHAnsi"/>
           <w:lang w:val="en-AU"/>
         </w:rPr>
-        <w:t>Beckwith</w:t>
-      </w:r>
-      <w:r>
-        <w:rPr>
-          <w:rFonts w:asciiTheme="majorHAnsi" w:hAnsiTheme="majorHAnsi" w:cstheme="majorHAnsi"/>
-          <w:lang w:val="en-AU"/>
-        </w:rPr>
-        <w:t>, 2006</w:t>
+        <w:t>Beckwith, 2006</w:t>
       </w:r>
       <w:r>
         <w:rPr>
@@ -1971,21 +1970,7 @@
           <w:rFonts w:asciiTheme="majorHAnsi" w:hAnsiTheme="majorHAnsi" w:cstheme="majorHAnsi"/>
           <w:lang w:val="en-AU"/>
         </w:rPr>
-        <w:t xml:space="preserve"> (</w:t>
-      </w:r>
-      <w:r>
-        <w:rPr>
-          <w:rFonts w:asciiTheme="majorHAnsi" w:hAnsiTheme="majorHAnsi" w:cstheme="majorHAnsi"/>
-          <w:lang w:val="en-AU"/>
-        </w:rPr>
-        <w:t>Neamatullah</w:t>
-      </w:r>
-      <w:r>
-        <w:rPr>
-          <w:rFonts w:asciiTheme="majorHAnsi" w:hAnsiTheme="majorHAnsi" w:cstheme="majorHAnsi"/>
-          <w:lang w:val="en-AU"/>
-        </w:rPr>
-        <w:t>, 2008)</w:t>
+        <w:t xml:space="preserve"> (Neamatullah, 2008)</w:t>
       </w:r>
       <w:r>
         <w:rPr>
@@ -2020,21 +2005,7 @@
           <w:rFonts w:asciiTheme="majorHAnsi" w:hAnsiTheme="majorHAnsi" w:cstheme="majorHAnsi"/>
           <w:lang w:val="en-AU"/>
         </w:rPr>
-        <w:t>(</w:t>
-      </w:r>
-      <w:r>
-        <w:rPr>
-          <w:rFonts w:asciiTheme="majorHAnsi" w:hAnsiTheme="majorHAnsi" w:cstheme="majorHAnsi"/>
-          <w:lang w:val="en-AU"/>
-        </w:rPr>
-        <w:t>Aberdeen</w:t>
-      </w:r>
-      <w:r>
-        <w:rPr>
-          <w:rFonts w:asciiTheme="majorHAnsi" w:hAnsiTheme="majorHAnsi" w:cstheme="majorHAnsi"/>
-          <w:lang w:val="en-AU"/>
-        </w:rPr>
-        <w:t>, 2010).</w:t>
+        <w:t>(Aberdeen, 2010).</w:t>
       </w:r>
       <w:r>
         <w:rPr>
@@ -2398,7 +2369,39 @@
           <w:rFonts w:asciiTheme="majorHAnsi" w:hAnsiTheme="majorHAnsi" w:cstheme="majorHAnsi"/>
           <w:lang w:val="en-AU"/>
         </w:rPr>
-        <w:t>tools (e.g. cTakes, MetaMa etc.)</w:t>
+        <w:t xml:space="preserve">tools (e.g. </w:t>
+      </w:r>
+      <w:proofErr w:type="spellStart"/>
+      <w:r>
+        <w:rPr>
+          <w:rFonts w:asciiTheme="majorHAnsi" w:hAnsiTheme="majorHAnsi" w:cstheme="majorHAnsi"/>
+          <w:lang w:val="en-AU"/>
+        </w:rPr>
+        <w:t>cTakes</w:t>
+      </w:r>
+      <w:proofErr w:type="spellEnd"/>
+      <w:r>
+        <w:rPr>
+          <w:rFonts w:asciiTheme="majorHAnsi" w:hAnsiTheme="majorHAnsi" w:cstheme="majorHAnsi"/>
+          <w:lang w:val="en-AU"/>
+        </w:rPr>
+        <w:t xml:space="preserve">, </w:t>
+      </w:r>
+      <w:proofErr w:type="spellStart"/>
+      <w:r>
+        <w:rPr>
+          <w:rFonts w:asciiTheme="majorHAnsi" w:hAnsiTheme="majorHAnsi" w:cstheme="majorHAnsi"/>
+          <w:lang w:val="en-AU"/>
+        </w:rPr>
+        <w:t>MetaMa</w:t>
+      </w:r>
+      <w:proofErr w:type="spellEnd"/>
+      <w:r>
+        <w:rPr>
+          <w:rFonts w:asciiTheme="majorHAnsi" w:hAnsiTheme="majorHAnsi" w:cstheme="majorHAnsi"/>
+          <w:lang w:val="en-AU"/>
+        </w:rPr>
+        <w:t xml:space="preserve"> etc.)</w:t>
       </w:r>
       <w:r>
         <w:rPr>
@@ -2592,7 +2595,7 @@
           <w:lang w:val="en-AU"/>
         </w:rPr>
       </w:pPr>
-      <w:bookmarkStart w:id="4" w:name="_Toc508616550"/>
+      <w:bookmarkStart w:id="7" w:name="_Toc508616550"/>
       <w:r>
         <w:rPr>
           <w:rFonts w:cstheme="majorHAnsi"/>
@@ -2601,7 +2604,7 @@
         </w:rPr>
         <w:t>3 Time Schedule and Preliminary Results</w:t>
       </w:r>
-      <w:bookmarkEnd w:id="4"/>
+      <w:bookmarkEnd w:id="7"/>
     </w:p>
     <w:p>
       <w:pPr>
@@ -2791,8 +2794,6 @@
               </w:rPr>
               <w:t>the experiment</w:t>
             </w:r>
-            <w:bookmarkStart w:id="5" w:name="_GoBack"/>
-            <w:bookmarkEnd w:id="5"/>
             <w:r>
               <w:rPr>
                 <w:rFonts w:asciiTheme="majorHAnsi" w:hAnsiTheme="majorHAnsi" w:cstheme="majorHAnsi"/>
@@ -2888,7 +2889,7 @@
           <w:lang w:val="en-AU"/>
         </w:rPr>
       </w:pPr>
-      <w:bookmarkStart w:id="6" w:name="_Toc508616551"/>
+      <w:bookmarkStart w:id="8" w:name="_Toc508616551"/>
       <w:r>
         <w:rPr>
           <w:rFonts w:cstheme="majorHAnsi"/>
@@ -2897,7 +2898,7 @@
         </w:rPr>
         <w:t>4 R</w:t>
       </w:r>
-      <w:bookmarkEnd w:id="6"/>
+      <w:bookmarkEnd w:id="8"/>
       <w:r>
         <w:rPr>
           <w:rFonts w:cstheme="majorHAnsi"/>
@@ -2916,8 +2917,8 @@
           <w:lang w:val="en-AU"/>
         </w:rPr>
       </w:pPr>
-      <w:bookmarkStart w:id="7" w:name="OLE_LINK32"/>
-      <w:bookmarkStart w:id="8" w:name="OLE_LINK33"/>
+      <w:bookmarkStart w:id="9" w:name="OLE_LINK32"/>
+      <w:bookmarkStart w:id="10" w:name="OLE_LINK33"/>
       <w:r>
         <w:rPr>
           <w:rFonts w:asciiTheme="majorHAnsi" w:hAnsiTheme="majorHAnsi" w:cstheme="majorHAnsi"/>
@@ -2926,15 +2927,87 @@
         </w:rPr>
         <w:t>Aberdeen</w:t>
       </w:r>
-      <w:bookmarkEnd w:id="7"/>
-      <w:bookmarkEnd w:id="8"/>
-      <w:r>
-        <w:rPr>
-          <w:rFonts w:asciiTheme="majorHAnsi" w:hAnsiTheme="majorHAnsi" w:cstheme="majorHAnsi"/>
-          <w:sz w:val="22"/>
-          <w:lang w:val="en-AU"/>
-        </w:rPr>
-        <w:t>, J, Bayer, S, Yeniterzi, R, Wellner, B, Clark, C, Hanauer, D, Malin, B &amp; Hirschman, L, 2010, ‘The MITRE Identification Scrubber Toolkit: design, training, and assessment’, International Journal of Medical Informatics, vol.79, no.12, pp.849-859.</w:t>
+      <w:bookmarkEnd w:id="9"/>
+      <w:bookmarkEnd w:id="10"/>
+      <w:r>
+        <w:rPr>
+          <w:rFonts w:asciiTheme="majorHAnsi" w:hAnsiTheme="majorHAnsi" w:cstheme="majorHAnsi"/>
+          <w:sz w:val="22"/>
+          <w:lang w:val="en-AU"/>
+        </w:rPr>
+        <w:t xml:space="preserve">, J, Bayer, S, </w:t>
+      </w:r>
+      <w:proofErr w:type="spellStart"/>
+      <w:r>
+        <w:rPr>
+          <w:rFonts w:asciiTheme="majorHAnsi" w:hAnsiTheme="majorHAnsi" w:cstheme="majorHAnsi"/>
+          <w:sz w:val="22"/>
+          <w:lang w:val="en-AU"/>
+        </w:rPr>
+        <w:t>Yeniterzi</w:t>
+      </w:r>
+      <w:proofErr w:type="spellEnd"/>
+      <w:r>
+        <w:rPr>
+          <w:rFonts w:asciiTheme="majorHAnsi" w:hAnsiTheme="majorHAnsi" w:cstheme="majorHAnsi"/>
+          <w:sz w:val="22"/>
+          <w:lang w:val="en-AU"/>
+        </w:rPr>
+        <w:t xml:space="preserve">, R, </w:t>
+      </w:r>
+      <w:proofErr w:type="spellStart"/>
+      <w:r>
+        <w:rPr>
+          <w:rFonts w:asciiTheme="majorHAnsi" w:hAnsiTheme="majorHAnsi" w:cstheme="majorHAnsi"/>
+          <w:sz w:val="22"/>
+          <w:lang w:val="en-AU"/>
+        </w:rPr>
+        <w:t>Wellner</w:t>
+      </w:r>
+      <w:proofErr w:type="spellEnd"/>
+      <w:r>
+        <w:rPr>
+          <w:rFonts w:asciiTheme="majorHAnsi" w:hAnsiTheme="majorHAnsi" w:cstheme="majorHAnsi"/>
+          <w:sz w:val="22"/>
+          <w:lang w:val="en-AU"/>
+        </w:rPr>
+        <w:t xml:space="preserve">, B, Clark, C, </w:t>
+      </w:r>
+      <w:proofErr w:type="spellStart"/>
+      <w:r>
+        <w:rPr>
+          <w:rFonts w:asciiTheme="majorHAnsi" w:hAnsiTheme="majorHAnsi" w:cstheme="majorHAnsi"/>
+          <w:sz w:val="22"/>
+          <w:lang w:val="en-AU"/>
+        </w:rPr>
+        <w:t>Hanauer</w:t>
+      </w:r>
+      <w:proofErr w:type="spellEnd"/>
+      <w:r>
+        <w:rPr>
+          <w:rFonts w:asciiTheme="majorHAnsi" w:hAnsiTheme="majorHAnsi" w:cstheme="majorHAnsi"/>
+          <w:sz w:val="22"/>
+          <w:lang w:val="en-AU"/>
+        </w:rPr>
+        <w:t xml:space="preserve">, D, </w:t>
+      </w:r>
+      <w:proofErr w:type="spellStart"/>
+      <w:r>
+        <w:rPr>
+          <w:rFonts w:asciiTheme="majorHAnsi" w:hAnsiTheme="majorHAnsi" w:cstheme="majorHAnsi"/>
+          <w:sz w:val="22"/>
+          <w:lang w:val="en-AU"/>
+        </w:rPr>
+        <w:t>Malin</w:t>
+      </w:r>
+      <w:proofErr w:type="spellEnd"/>
+      <w:r>
+        <w:rPr>
+          <w:rFonts w:asciiTheme="majorHAnsi" w:hAnsiTheme="majorHAnsi" w:cstheme="majorHAnsi"/>
+          <w:sz w:val="22"/>
+          <w:lang w:val="en-AU"/>
+        </w:rPr>
+        <w:t>, B &amp; Hirschman, L, 2010, ‘The MITRE Identification Scrubber Toolkit: design, training, and assessment’, International Journal of Medical Informatics, vol.79, no.12, pp.849-859.</w:t>
       </w:r>
     </w:p>
     <w:p>
@@ -2948,8 +3021,8 @@
           <w:lang w:val="en-AU"/>
         </w:rPr>
       </w:pPr>
-      <w:bookmarkStart w:id="9" w:name="OLE_LINK34"/>
-      <w:bookmarkStart w:id="10" w:name="OLE_LINK35"/>
+      <w:bookmarkStart w:id="11" w:name="OLE_LINK34"/>
+      <w:bookmarkStart w:id="12" w:name="OLE_LINK35"/>
       <w:r>
         <w:rPr>
           <w:rFonts w:asciiTheme="majorHAnsi" w:hAnsiTheme="majorHAnsi" w:cstheme="majorHAnsi"/>
@@ -2958,8 +3031,8 @@
         </w:rPr>
         <w:t>Beckwith</w:t>
       </w:r>
-      <w:bookmarkEnd w:id="9"/>
-      <w:bookmarkEnd w:id="10"/>
+      <w:bookmarkEnd w:id="11"/>
+      <w:bookmarkEnd w:id="12"/>
       <w:r>
         <w:rPr>
           <w:rFonts w:asciiTheme="majorHAnsi" w:hAnsiTheme="majorHAnsi" w:cstheme="majorHAnsi"/>
@@ -2982,7 +3055,61 @@
           <w:sz w:val="22"/>
           <w:lang w:val="en-AU"/>
         </w:rPr>
-        <w:t xml:space="preserve"> Mahaadevan, R, Balis, UJ, &amp; Kuo, F,</w:t>
+        <w:t xml:space="preserve"> </w:t>
+      </w:r>
+      <w:proofErr w:type="spellStart"/>
+      <w:r>
+        <w:rPr>
+          <w:rFonts w:asciiTheme="majorHAnsi" w:hAnsiTheme="majorHAnsi" w:cstheme="majorHAnsi"/>
+          <w:sz w:val="22"/>
+          <w:lang w:val="en-AU"/>
+        </w:rPr>
+        <w:t>Mahaadevan</w:t>
+      </w:r>
+      <w:proofErr w:type="spellEnd"/>
+      <w:r>
+        <w:rPr>
+          <w:rFonts w:asciiTheme="majorHAnsi" w:hAnsiTheme="majorHAnsi" w:cstheme="majorHAnsi"/>
+          <w:sz w:val="22"/>
+          <w:lang w:val="en-AU"/>
+        </w:rPr>
+        <w:t xml:space="preserve">, R, </w:t>
+      </w:r>
+      <w:proofErr w:type="spellStart"/>
+      <w:r>
+        <w:rPr>
+          <w:rFonts w:asciiTheme="majorHAnsi" w:hAnsiTheme="majorHAnsi" w:cstheme="majorHAnsi"/>
+          <w:sz w:val="22"/>
+          <w:lang w:val="en-AU"/>
+        </w:rPr>
+        <w:t>Balis</w:t>
+      </w:r>
+      <w:proofErr w:type="spellEnd"/>
+      <w:r>
+        <w:rPr>
+          <w:rFonts w:asciiTheme="majorHAnsi" w:hAnsiTheme="majorHAnsi" w:cstheme="majorHAnsi"/>
+          <w:sz w:val="22"/>
+          <w:lang w:val="en-AU"/>
+        </w:rPr>
+        <w:t xml:space="preserve">, UJ, &amp; </w:t>
+      </w:r>
+      <w:proofErr w:type="spellStart"/>
+      <w:r>
+        <w:rPr>
+          <w:rFonts w:asciiTheme="majorHAnsi" w:hAnsiTheme="majorHAnsi" w:cstheme="majorHAnsi"/>
+          <w:sz w:val="22"/>
+          <w:lang w:val="en-AU"/>
+        </w:rPr>
+        <w:t>Kuo</w:t>
+      </w:r>
+      <w:proofErr w:type="spellEnd"/>
+      <w:r>
+        <w:rPr>
+          <w:rFonts w:asciiTheme="majorHAnsi" w:hAnsiTheme="majorHAnsi" w:cstheme="majorHAnsi"/>
+          <w:sz w:val="22"/>
+          <w:lang w:val="en-AU"/>
+        </w:rPr>
+        <w:t>, F,</w:t>
       </w:r>
       <w:r>
         <w:rPr>
@@ -2992,8 +3119,8 @@
         </w:rPr>
         <w:t xml:space="preserve"> 2006, ‘Development and evaluation of an open source software tool for de-identification of pathology reports’, </w:t>
       </w:r>
-      <w:bookmarkStart w:id="11" w:name="OLE_LINK30"/>
-      <w:bookmarkStart w:id="12" w:name="OLE_LINK31"/>
+      <w:bookmarkStart w:id="13" w:name="OLE_LINK30"/>
+      <w:bookmarkStart w:id="14" w:name="OLE_LINK31"/>
       <w:r>
         <w:rPr>
           <w:rFonts w:asciiTheme="majorHAnsi" w:hAnsiTheme="majorHAnsi" w:cstheme="majorHAnsi"/>
@@ -3104,8 +3231,8 @@
         </w:rPr>
         <w:t xml:space="preserve"> pp.12</w:t>
       </w:r>
-      <w:bookmarkEnd w:id="11"/>
-      <w:bookmarkEnd w:id="12"/>
+      <w:bookmarkEnd w:id="13"/>
+      <w:bookmarkEnd w:id="14"/>
       <w:r>
         <w:rPr>
           <w:rFonts w:asciiTheme="majorHAnsi" w:hAnsiTheme="majorHAnsi" w:cstheme="majorHAnsi"/>
@@ -3134,7 +3261,67 @@
           <w:szCs w:val="22"/>
           <w:lang w:val="en-AU"/>
         </w:rPr>
-        <w:t xml:space="preserve">Ferrandez, O, South, BR, Shen, S, Friedlin, FJ, Samore, MH &amp; Meystre, SM, 2012, ‘BoB, a best-of-breed automated text de-identification system for VHA clinical documents’, </w:t>
+        <w:t xml:space="preserve">Ferrandez, O, South, BR, Shen, S, </w:t>
+      </w:r>
+      <w:proofErr w:type="spellStart"/>
+      <w:r>
+        <w:rPr>
+          <w:rFonts w:asciiTheme="majorHAnsi" w:hAnsiTheme="majorHAnsi" w:cstheme="majorHAnsi"/>
+          <w:sz w:val="22"/>
+          <w:szCs w:val="22"/>
+          <w:lang w:val="en-AU"/>
+        </w:rPr>
+        <w:t>Friedlin</w:t>
+      </w:r>
+      <w:proofErr w:type="spellEnd"/>
+      <w:r>
+        <w:rPr>
+          <w:rFonts w:asciiTheme="majorHAnsi" w:hAnsiTheme="majorHAnsi" w:cstheme="majorHAnsi"/>
+          <w:sz w:val="22"/>
+          <w:szCs w:val="22"/>
+          <w:lang w:val="en-AU"/>
+        </w:rPr>
+        <w:t xml:space="preserve">, FJ, </w:t>
+      </w:r>
+      <w:proofErr w:type="spellStart"/>
+      <w:r>
+        <w:rPr>
+          <w:rFonts w:asciiTheme="majorHAnsi" w:hAnsiTheme="majorHAnsi" w:cstheme="majorHAnsi"/>
+          <w:sz w:val="22"/>
+          <w:szCs w:val="22"/>
+          <w:lang w:val="en-AU"/>
+        </w:rPr>
+        <w:t>Samore</w:t>
+      </w:r>
+      <w:proofErr w:type="spellEnd"/>
+      <w:r>
+        <w:rPr>
+          <w:rFonts w:asciiTheme="majorHAnsi" w:hAnsiTheme="majorHAnsi" w:cstheme="majorHAnsi"/>
+          <w:sz w:val="22"/>
+          <w:szCs w:val="22"/>
+          <w:lang w:val="en-AU"/>
+        </w:rPr>
+        <w:t>, MH &amp; Meystre, SM, 2012, ‘</w:t>
+      </w:r>
+      <w:proofErr w:type="spellStart"/>
+      <w:r>
+        <w:rPr>
+          <w:rFonts w:asciiTheme="majorHAnsi" w:hAnsiTheme="majorHAnsi" w:cstheme="majorHAnsi"/>
+          <w:sz w:val="22"/>
+          <w:szCs w:val="22"/>
+          <w:lang w:val="en-AU"/>
+        </w:rPr>
+        <w:t>BoB</w:t>
+      </w:r>
+      <w:proofErr w:type="spellEnd"/>
+      <w:r>
+        <w:rPr>
+          <w:rFonts w:asciiTheme="majorHAnsi" w:hAnsiTheme="majorHAnsi" w:cstheme="majorHAnsi"/>
+          <w:sz w:val="22"/>
+          <w:szCs w:val="22"/>
+          <w:lang w:val="en-AU"/>
+        </w:rPr>
+        <w:t xml:space="preserve">, a best-of-breed automated text de-identification system for VHA clinical documents’, </w:t>
       </w:r>
       <w:r>
         <w:rPr>
@@ -3212,6 +3399,7 @@
           <w:lang w:val="en-AU"/>
         </w:rPr>
       </w:pPr>
+      <w:proofErr w:type="spellStart"/>
       <w:r>
         <w:rPr>
           <w:rFonts w:asciiTheme="majorHAnsi" w:hAnsiTheme="majorHAnsi" w:cstheme="majorHAnsi"/>
@@ -3219,7 +3407,17 @@
           <w:szCs w:val="22"/>
           <w:lang w:val="en-AU"/>
         </w:rPr>
-        <w:t xml:space="preserve">Informtics for Integrating Biology and the bedside, 2017, </w:t>
+        <w:t>Informtics</w:t>
+      </w:r>
+      <w:proofErr w:type="spellEnd"/>
+      <w:r>
+        <w:rPr>
+          <w:rFonts w:asciiTheme="majorHAnsi" w:hAnsiTheme="majorHAnsi" w:cstheme="majorHAnsi"/>
+          <w:sz w:val="22"/>
+          <w:szCs w:val="22"/>
+          <w:lang w:val="en-AU"/>
+        </w:rPr>
+        <w:t xml:space="preserve"> for Integrating Biology and the bedside, 2017, </w:t>
       </w:r>
       <w:r>
         <w:rPr>
@@ -3260,6 +3458,8 @@
           <w:lang w:val="en-AU"/>
         </w:rPr>
       </w:pPr>
+      <w:bookmarkStart w:id="15" w:name="OLE_LINK5"/>
+      <w:bookmarkStart w:id="16" w:name="OLE_LINK6"/>
       <w:r>
         <w:rPr>
           <w:rFonts w:asciiTheme="majorHAnsi" w:hAnsiTheme="majorHAnsi" w:cstheme="majorHAnsi"/>
@@ -3267,8 +3467,71 @@
           <w:szCs w:val="22"/>
           <w:lang w:val="en-AU"/>
         </w:rPr>
-        <w:t xml:space="preserve">Meystre, SM, Friedlin, FJ, South, BR, Shen, S, &amp; Samore, MH, 2010, ‘Automatic de-identification of textual documents in the electronic health record: a review of recent research’, </w:t>
-      </w:r>
+        <w:t xml:space="preserve">Meystre, SM, </w:t>
+      </w:r>
+      <w:proofErr w:type="spellStart"/>
+      <w:r>
+        <w:rPr>
+          <w:rFonts w:asciiTheme="majorHAnsi" w:hAnsiTheme="majorHAnsi" w:cstheme="majorHAnsi"/>
+          <w:sz w:val="22"/>
+          <w:szCs w:val="22"/>
+          <w:lang w:val="en-AU"/>
+        </w:rPr>
+        <w:t>Friedlin</w:t>
+      </w:r>
+      <w:proofErr w:type="spellEnd"/>
+      <w:r>
+        <w:rPr>
+          <w:rFonts w:asciiTheme="majorHAnsi" w:hAnsiTheme="majorHAnsi" w:cstheme="majorHAnsi"/>
+          <w:sz w:val="22"/>
+          <w:szCs w:val="22"/>
+          <w:lang w:val="en-AU"/>
+        </w:rPr>
+        <w:t xml:space="preserve">, FJ, South, BR, Shen, S, &amp; </w:t>
+      </w:r>
+      <w:proofErr w:type="spellStart"/>
+      <w:r>
+        <w:rPr>
+          <w:rFonts w:asciiTheme="majorHAnsi" w:hAnsiTheme="majorHAnsi" w:cstheme="majorHAnsi"/>
+          <w:sz w:val="22"/>
+          <w:szCs w:val="22"/>
+          <w:lang w:val="en-AU"/>
+        </w:rPr>
+        <w:t>Samore</w:t>
+      </w:r>
+      <w:proofErr w:type="spellEnd"/>
+      <w:r>
+        <w:rPr>
+          <w:rFonts w:asciiTheme="majorHAnsi" w:hAnsiTheme="majorHAnsi" w:cstheme="majorHAnsi"/>
+          <w:sz w:val="22"/>
+          <w:szCs w:val="22"/>
+          <w:lang w:val="en-AU"/>
+        </w:rPr>
+        <w:t>, MH, 2010, ‘</w:t>
+      </w:r>
+      <w:bookmarkStart w:id="17" w:name="OLE_LINK7"/>
+      <w:bookmarkStart w:id="18" w:name="OLE_LINK8"/>
+      <w:r>
+        <w:rPr>
+          <w:rFonts w:asciiTheme="majorHAnsi" w:hAnsiTheme="majorHAnsi" w:cstheme="majorHAnsi"/>
+          <w:sz w:val="22"/>
+          <w:szCs w:val="22"/>
+          <w:lang w:val="en-AU"/>
+        </w:rPr>
+        <w:t>Automatic de-identification of textual documents in the electronic health record</w:t>
+      </w:r>
+      <w:bookmarkEnd w:id="17"/>
+      <w:bookmarkEnd w:id="18"/>
+      <w:r>
+        <w:rPr>
+          <w:rFonts w:asciiTheme="majorHAnsi" w:hAnsiTheme="majorHAnsi" w:cstheme="majorHAnsi"/>
+          <w:sz w:val="22"/>
+          <w:szCs w:val="22"/>
+          <w:lang w:val="en-AU"/>
+        </w:rPr>
+        <w:t xml:space="preserve">: a review of recent research’, </w:t>
+      </w:r>
+      <w:proofErr w:type="spellStart"/>
       <w:r>
         <w:rPr>
           <w:rFonts w:asciiTheme="majorHAnsi" w:hAnsiTheme="majorHAnsi" w:cstheme="majorHAnsi"/>
@@ -3277,15 +3540,26 @@
           <w:szCs w:val="22"/>
           <w:lang w:val="en-AU"/>
         </w:rPr>
-        <w:t xml:space="preserve">Bmc Medical Research Methodology, </w:t>
-      </w:r>
-      <w:r>
-        <w:rPr>
-          <w:rFonts w:asciiTheme="majorHAnsi" w:hAnsiTheme="majorHAnsi" w:cstheme="majorHAnsi"/>
+        <w:t>Bmc</w:t>
+      </w:r>
+      <w:proofErr w:type="spellEnd"/>
+      <w:r>
+        <w:rPr>
+          <w:rFonts w:asciiTheme="majorHAnsi" w:hAnsiTheme="majorHAnsi" w:cstheme="majorHAnsi"/>
+          <w:i/>
           <w:sz w:val="22"/>
           <w:szCs w:val="22"/>
           <w:lang w:val="en-AU"/>
         </w:rPr>
+        <w:t xml:space="preserve"> Medical Research Methodology, </w:t>
+      </w:r>
+      <w:r>
+        <w:rPr>
+          <w:rFonts w:asciiTheme="majorHAnsi" w:hAnsiTheme="majorHAnsi" w:cstheme="majorHAnsi"/>
+          <w:sz w:val="22"/>
+          <w:szCs w:val="22"/>
+          <w:lang w:val="en-AU"/>
+        </w:rPr>
         <w:t>vol.10, pp.70</w:t>
       </w:r>
       <w:r>
@@ -3298,6 +3572,8 @@
         <w:t>.</w:t>
       </w:r>
     </w:p>
+    <w:bookmarkEnd w:id="15"/>
+    <w:bookmarkEnd w:id="16"/>
     <w:p>
       <w:pPr>
         <w:spacing w:after="100"/>
@@ -3317,7 +3593,87 @@
           <w:lang w:val="en-AU"/>
         </w:rPr>
         <w:lastRenderedPageBreak/>
-        <w:t xml:space="preserve">Neamatullah, I, Douglass, MM, Liwei, HL, Resiner, A, Villarroel, M, Long, WJ, Szolovits, P, Moody, GB, Mark, RG, and Clifford, GD, 2008, ‘Automated de-identification of free-text medical records’, </w:t>
+        <w:t xml:space="preserve">Neamatullah, I, Douglass, MM, </w:t>
+      </w:r>
+      <w:proofErr w:type="spellStart"/>
+      <w:r>
+        <w:rPr>
+          <w:rFonts w:asciiTheme="majorHAnsi" w:hAnsiTheme="majorHAnsi" w:cstheme="majorHAnsi"/>
+          <w:sz w:val="22"/>
+          <w:szCs w:val="22"/>
+          <w:lang w:val="en-AU"/>
+        </w:rPr>
+        <w:t>Liwei</w:t>
+      </w:r>
+      <w:proofErr w:type="spellEnd"/>
+      <w:r>
+        <w:rPr>
+          <w:rFonts w:asciiTheme="majorHAnsi" w:hAnsiTheme="majorHAnsi" w:cstheme="majorHAnsi"/>
+          <w:sz w:val="22"/>
+          <w:szCs w:val="22"/>
+          <w:lang w:val="en-AU"/>
+        </w:rPr>
+        <w:t xml:space="preserve">, HL, </w:t>
+      </w:r>
+      <w:proofErr w:type="spellStart"/>
+      <w:r>
+        <w:rPr>
+          <w:rFonts w:asciiTheme="majorHAnsi" w:hAnsiTheme="majorHAnsi" w:cstheme="majorHAnsi"/>
+          <w:sz w:val="22"/>
+          <w:szCs w:val="22"/>
+          <w:lang w:val="en-AU"/>
+        </w:rPr>
+        <w:t>Resiner</w:t>
+      </w:r>
+      <w:proofErr w:type="spellEnd"/>
+      <w:r>
+        <w:rPr>
+          <w:rFonts w:asciiTheme="majorHAnsi" w:hAnsiTheme="majorHAnsi" w:cstheme="majorHAnsi"/>
+          <w:sz w:val="22"/>
+          <w:szCs w:val="22"/>
+          <w:lang w:val="en-AU"/>
+        </w:rPr>
+        <w:t xml:space="preserve">, A, </w:t>
+      </w:r>
+      <w:proofErr w:type="spellStart"/>
+      <w:r>
+        <w:rPr>
+          <w:rFonts w:asciiTheme="majorHAnsi" w:hAnsiTheme="majorHAnsi" w:cstheme="majorHAnsi"/>
+          <w:sz w:val="22"/>
+          <w:szCs w:val="22"/>
+          <w:lang w:val="en-AU"/>
+        </w:rPr>
+        <w:t>Villarroel</w:t>
+      </w:r>
+      <w:proofErr w:type="spellEnd"/>
+      <w:r>
+        <w:rPr>
+          <w:rFonts w:asciiTheme="majorHAnsi" w:hAnsiTheme="majorHAnsi" w:cstheme="majorHAnsi"/>
+          <w:sz w:val="22"/>
+          <w:szCs w:val="22"/>
+          <w:lang w:val="en-AU"/>
+        </w:rPr>
+        <w:t xml:space="preserve">, M, Long, WJ, </w:t>
+      </w:r>
+      <w:proofErr w:type="spellStart"/>
+      <w:r>
+        <w:rPr>
+          <w:rFonts w:asciiTheme="majorHAnsi" w:hAnsiTheme="majorHAnsi" w:cstheme="majorHAnsi"/>
+          <w:sz w:val="22"/>
+          <w:szCs w:val="22"/>
+          <w:lang w:val="en-AU"/>
+        </w:rPr>
+        <w:t>Szolovits</w:t>
+      </w:r>
+      <w:proofErr w:type="spellEnd"/>
+      <w:r>
+        <w:rPr>
+          <w:rFonts w:asciiTheme="majorHAnsi" w:hAnsiTheme="majorHAnsi" w:cstheme="majorHAnsi"/>
+          <w:sz w:val="22"/>
+          <w:szCs w:val="22"/>
+          <w:lang w:val="en-AU"/>
+        </w:rPr>
+        <w:t xml:space="preserve">, P, Moody, GB, Mark, RG, and Clifford, GD, 2008, ‘Automated de-identification of free-text medical records’, </w:t>
       </w:r>
       <w:r>
         <w:rPr>
@@ -3380,7 +3736,7 @@
     </w:p>
     <w:p/>
     <w:sectPr>
-      <w:headerReference w:type="default" r:id="rId8"/>
+      <w:headerReference w:type="default" r:id="rId10"/>
       <w:pgSz w:w="11900" w:h="16840"/>
       <w:pgMar w:top="1440" w:right="1440" w:bottom="1440" w:left="1440" w:header="708" w:footer="708" w:gutter="0"/>
       <w:pgNumType w:start="0"/>
@@ -3392,6 +3748,44 @@
 </w:document>
 </file>
 
+<file path=word/endnotes.xml><?xml version="1.0" encoding="utf-8"?>
+<w:endnotes xmlns:wpc="http://schemas.microsoft.com/office/word/2010/wordprocessingCanvas" xmlns:cx="http://schemas.microsoft.com/office/drawing/2014/chartex" xmlns:cx1="http://schemas.microsoft.com/office/drawing/2015/9/8/chartex" xmlns:cx2="http://schemas.microsoft.com/office/drawing/2015/10/21/chartex" xmlns:cx3="http://schemas.microsoft.com/office/drawing/2016/5/9/chartex" xmlns:cx4="http://schemas.microsoft.com/office/drawing/2016/5/10/chartex" xmlns:cx5="http://schemas.microsoft.com/office/drawing/2016/5/11/chartex" xmlns:cx6="http://schemas.microsoft.com/office/drawing/2016/5/12/chartex" xmlns:cx7="http://schemas.microsoft.com/office/drawing/2016/5/13/chartex" xmlns:cx8="http://schemas.microsoft.com/office/drawing/2016/5/14/chartex" xmlns:mc="http://schemas.openxmlformats.org/markup-compatibility/2006" xmlns:aink="http://schemas.microsoft.com/office/drawing/2016/ink" xmlns:am3d="http://schemas.microsoft.com/office/drawing/2017/model3d" xmlns:o="urn:schemas-microsoft-com:office:office" xmlns:r="http://schemas.openxmlformats.org/officeDocument/2006/relationships" xmlns:m="http://schemas.openxmlformats.org/officeDocument/2006/math" xmlns:v="urn:schemas-microsoft-com:vml" xmlns:wp14="http://schemas.microsoft.com/office/word/2010/wordprocessingDrawing" xmlns:wp="http://schemas.openxmlformats.org/drawingml/2006/wordprocessingDrawing" xmlns:w10="urn:schemas-microsoft-com:office:word" xmlns:w="http://schemas.openxmlformats.org/wordprocessingml/2006/main" xmlns:w14="http://schemas.microsoft.com/office/word/2010/wordml" xmlns:w15="http://schemas.microsoft.com/office/word/2012/wordml" xmlns:w16cid="http://schemas.microsoft.com/office/word/2016/wordml/cid" xmlns:w16se="http://schemas.microsoft.com/office/word/2015/wordml/symex" xmlns:wpg="http://schemas.microsoft.com/office/word/2010/wordprocessingGroup" xmlns:wpi="http://schemas.microsoft.com/office/word/2010/wordprocessingInk" xmlns:wne="http://schemas.microsoft.com/office/word/2006/wordml" xmlns:wps="http://schemas.microsoft.com/office/word/2010/wordprocessingShape" mc:Ignorable="w14 w15 w16se w16cid wp14">
+  <w:endnote w:type="separator" w:id="-1">
+    <w:p>
+      <w:r>
+        <w:separator/>
+      </w:r>
+    </w:p>
+  </w:endnote>
+  <w:endnote w:type="continuationSeparator" w:id="0">
+    <w:p>
+      <w:r>
+        <w:continuationSeparator/>
+      </w:r>
+    </w:p>
+  </w:endnote>
+</w:endnotes>
+</file>
+
+<file path=word/footnotes.xml><?xml version="1.0" encoding="utf-8"?>
+<w:footnotes xmlns:wpc="http://schemas.microsoft.com/office/word/2010/wordprocessingCanvas" xmlns:cx="http://schemas.microsoft.com/office/drawing/2014/chartex" xmlns:cx1="http://schemas.microsoft.com/office/drawing/2015/9/8/chartex" xmlns:cx2="http://schemas.microsoft.com/office/drawing/2015/10/21/chartex" xmlns:cx3="http://schemas.microsoft.com/office/drawing/2016/5/9/chartex" xmlns:cx4="http://schemas.microsoft.com/office/drawing/2016/5/10/chartex" xmlns:cx5="http://schemas.microsoft.com/office/drawing/2016/5/11/chartex" xmlns:cx6="http://schemas.microsoft.com/office/drawing/2016/5/12/chartex" xmlns:cx7="http://schemas.microsoft.com/office/drawing/2016/5/13/chartex" xmlns:cx8="http://schemas.microsoft.com/office/drawing/2016/5/14/chartex" xmlns:mc="http://schemas.openxmlformats.org/markup-compatibility/2006" xmlns:aink="http://schemas.microsoft.com/office/drawing/2016/ink" xmlns:am3d="http://schemas.microsoft.com/office/drawing/2017/model3d" xmlns:o="urn:schemas-microsoft-com:office:office" xmlns:r="http://schemas.openxmlformats.org/officeDocument/2006/relationships" xmlns:m="http://schemas.openxmlformats.org/officeDocument/2006/math" xmlns:v="urn:schemas-microsoft-com:vml" xmlns:wp14="http://schemas.microsoft.com/office/word/2010/wordprocessingDrawing" xmlns:wp="http://schemas.openxmlformats.org/drawingml/2006/wordprocessingDrawing" xmlns:w10="urn:schemas-microsoft-com:office:word" xmlns:w="http://schemas.openxmlformats.org/wordprocessingml/2006/main" xmlns:w14="http://schemas.microsoft.com/office/word/2010/wordml" xmlns:w15="http://schemas.microsoft.com/office/word/2012/wordml" xmlns:w16cid="http://schemas.microsoft.com/office/word/2016/wordml/cid" xmlns:w16se="http://schemas.microsoft.com/office/word/2015/wordml/symex" xmlns:wpg="http://schemas.microsoft.com/office/word/2010/wordprocessingGroup" xmlns:wpi="http://schemas.microsoft.com/office/word/2010/wordprocessingInk" xmlns:wne="http://schemas.microsoft.com/office/word/2006/wordml" xmlns:wps="http://schemas.microsoft.com/office/word/2010/wordprocessingShape" mc:Ignorable="w14 w15 w16se w16cid wp14">
+  <w:footnote w:type="separator" w:id="-1">
+    <w:p>
+      <w:r>
+        <w:separator/>
+      </w:r>
+    </w:p>
+  </w:footnote>
+  <w:footnote w:type="continuationSeparator" w:id="0">
+    <w:p>
+      <w:r>
+        <w:continuationSeparator/>
+      </w:r>
+    </w:p>
+  </w:footnote>
+</w:footnotes>
+</file>
+
 <file path=word/header1.xml><?xml version="1.0" encoding="utf-8"?>
 <w:hdr xmlns:wpc="http://schemas.microsoft.com/office/word/2010/wordprocessingCanvas" xmlns:cx="http://schemas.microsoft.com/office/drawing/2014/chartex" xmlns:cx1="http://schemas.microsoft.com/office/drawing/2015/9/8/chartex" xmlns:cx2="http://schemas.microsoft.com/office/drawing/2015/10/21/chartex" xmlns:cx3="http://schemas.microsoft.com/office/drawing/2016/5/9/chartex" xmlns:cx4="http://schemas.microsoft.com/office/drawing/2016/5/10/chartex" xmlns:cx5="http://schemas.microsoft.com/office/drawing/2016/5/11/chartex" xmlns:cx6="http://schemas.microsoft.com/office/drawing/2016/5/12/chartex" xmlns:cx7="http://schemas.microsoft.com/office/drawing/2016/5/13/chartex" xmlns:cx8="http://schemas.microsoft.com/office/drawing/2016/5/14/chartex" xmlns:mc="http://schemas.openxmlformats.org/markup-compatibility/2006" xmlns:aink="http://schemas.microsoft.com/office/drawing/2016/ink" xmlns:am3d="http://schemas.microsoft.com/office/drawing/2017/model3d" xmlns:o="urn:schemas-microsoft-com:office:office" xmlns:r="http://schemas.openxmlformats.org/officeDocument/2006/relationships" xmlns:m="http://schemas.openxmlformats.org/officeDocument/2006/math" xmlns:v="urn:schemas-microsoft-com:vml" xmlns:wp14="http://schemas.microsoft.com/office/word/2010/wordprocessingDrawing" xmlns:wp="http://schemas.openxmlformats.org/drawingml/2006/wordprocessingDrawing" xmlns:w10="urn:schemas-microsoft-com:office:word" xmlns:w="http://schemas.openxmlformats.org/wordprocessingml/2006/main" xmlns:w14="http://schemas.microsoft.com/office/word/2010/wordml" xmlns:w15="http://schemas.microsoft.com/office/word/2012/wordml" xmlns:w16cid="http://schemas.microsoft.com/office/word/2016/wordml/cid" xmlns:w16se="http://schemas.microsoft.com/office/word/2015/wordml/symex" xmlns:wpg="http://schemas.microsoft.com/office/word/2010/wordprocessingGroup" xmlns:wpi="http://schemas.microsoft.com/office/word/2010/wordprocessingInk" xmlns:wne="http://schemas.microsoft.com/office/word/2006/wordml" xmlns:wps="http://schemas.microsoft.com/office/word/2010/wordprocessingShape" mc:Ignorable="w14 w15 w16se w16cid wp14">
   <w:p>
@@ -3400,43 +3794,7 @@
       <w:jc w:val="center"/>
     </w:pPr>
     <w:r>
-      <w:t>C</w:t>
-    </w:r>
-    <w:r>
-      <w:t>OMP90019</w:t>
-    </w:r>
-    <w:r>
-      <w:t xml:space="preserve"> </w:t>
-    </w:r>
-    <w:r>
-      <w:t xml:space="preserve">Graduate Project </w:t>
-    </w:r>
-    <w:r>
-      <w:t xml:space="preserve">                  </w:t>
-    </w:r>
-    <w:r>
-      <w:t xml:space="preserve">      </w:t>
-    </w:r>
-    <w:r>
-      <w:t xml:space="preserve">      </w:t>
-    </w:r>
-    <w:r>
-      <w:t xml:space="preserve">Proposal              </w:t>
-    </w:r>
-    <w:r>
-      <w:t xml:space="preserve">     </w:t>
-    </w:r>
-    <w:r>
-      <w:t xml:space="preserve">         </w:t>
-    </w:r>
-    <w:r>
-      <w:t xml:space="preserve">      </w:t>
-    </w:r>
-    <w:r>
-      <w:t xml:space="preserve">           </w:t>
-    </w:r>
-    <w:r>
-      <w:t xml:space="preserve">          Ao Li</w:t>
+      <w:t>COMP90019 Graduate Project                               Proposal                                                       Ao Li</w:t>
     </w:r>
   </w:p>
   <w:p>

</xml_diff>